<commit_message>
week7 interview cheat sheet
</commit_message>
<xml_diff>
--- a/week07/cse212_cheat_sheet.docx
+++ b/week07/cse212_cheat_sheet.docx
@@ -1,10 +1,16 @@
 
 <file path=word/document.xml><?xml version="1.0" encoding="utf-8"?>
-<w:document xmlns:wpc="http://schemas.microsoft.com/office/word/2010/wordprocessingCanvas" xmlns:cx="http://schemas.microsoft.com/office/drawing/2014/chartex" xmlns:cx1="http://schemas.microsoft.com/office/drawing/2015/9/8/chartex" xmlns:cx2="http://schemas.microsoft.com/office/drawing/2015/10/21/chartex" xmlns:cx3="http://schemas.microsoft.com/office/drawing/2016/5/9/chartex" xmlns:cx4="http://schemas.microsoft.com/office/drawing/2016/5/10/chartex" xmlns:cx5="http://schemas.microsoft.com/office/drawing/2016/5/11/chartex" xmlns:cx6="http://schemas.microsoft.com/office/drawing/2016/5/12/chartex" xmlns:cx7="http://schemas.microsoft.com/office/drawing/2016/5/13/chartex" xmlns:cx8="http://schemas.microsoft.com/office/drawing/2016/5/14/chartex" xmlns:mc="http://schemas.openxmlformats.org/markup-compatibility/2006" xmlns:aink="http://schemas.microsoft.com/office/drawing/2016/ink" xmlns:am3d="http://schemas.microsoft.com/office/drawing/2017/model3d" xmlns:o="urn:schemas-microsoft-com:office:office" xmlns:oel="http://schemas.microsoft.com/office/2019/extlst" xmlns:r="http://schemas.openxmlformats.org/officeDocument/2006/relationships" xmlns:m="http://schemas.openxmlformats.org/officeDocument/2006/math" xmlns:v="urn:schemas-microsoft-com:vml" xmlns:wp14="http://schemas.microsoft.com/office/word/2010/wordprocessingDrawing" xmlns:wp="http://schemas.openxmlformats.org/drawingml/2006/wordprocessingDrawing" xmlns:w10="urn:schemas-microsoft-com:office:word" xmlns:w="http://schemas.openxmlformats.org/wordprocessingml/2006/main" xmlns:w14="http://schemas.microsoft.com/office/word/2010/wordml" xmlns:w15="http://schemas.microsoft.com/office/word/2012/wordml" xmlns:w16cex="http://schemas.microsoft.com/office/word/2018/wordml/cex" xmlns:w16cid="http://schemas.microsoft.com/office/word/2016/wordml/cid" xmlns:w16="http://schemas.microsoft.com/office/word/2018/wordml" xmlns:w16sdtdh="http://schemas.microsoft.com/office/word/2020/wordml/sdtdatahash" xmlns:w16se="http://schemas.microsoft.com/office/word/2015/wordml/symex" xmlns:wpg="http://schemas.microsoft.com/office/word/2010/wordprocessingGroup" xmlns:wpi="http://schemas.microsoft.com/office/word/2010/wordprocessingInk" xmlns:wne="http://schemas.microsoft.com/office/word/2006/wordml" xmlns:wps="http://schemas.microsoft.com/office/word/2010/wordprocessingShape" mc:Ignorable="w14 w15 w16se w16cid w16 w16cex w16sdtdh wp14">
+<w:document xmlns:wpc="http://schemas.microsoft.com/office/word/2010/wordprocessingCanvas" xmlns:cx="http://schemas.microsoft.com/office/drawing/2014/chartex" xmlns:cx1="http://schemas.microsoft.com/office/drawing/2015/9/8/chartex" xmlns:cx2="http://schemas.microsoft.com/office/drawing/2015/10/21/chartex" xmlns:cx3="http://schemas.microsoft.com/office/drawing/2016/5/9/chartex" xmlns:cx4="http://schemas.microsoft.com/office/drawing/2016/5/10/chartex" xmlns:cx5="http://schemas.microsoft.com/office/drawing/2016/5/11/chartex" xmlns:cx6="http://schemas.microsoft.com/office/drawing/2016/5/12/chartex" xmlns:cx7="http://schemas.microsoft.com/office/drawing/2016/5/13/chartex" xmlns:cx8="http://schemas.microsoft.com/office/drawing/2016/5/14/chartex" xmlns:mc="http://schemas.openxmlformats.org/markup-compatibility/2006" xmlns:aink="http://schemas.microsoft.com/office/drawing/2016/ink" xmlns:am3d="http://schemas.microsoft.com/office/drawing/2017/model3d" xmlns:o="urn:schemas-microsoft-com:office:office" xmlns:oel="http://schemas.microsoft.com/office/2019/extlst" xmlns:r="http://schemas.openxmlformats.org/officeDocument/2006/relationships" xmlns:m="http://schemas.openxmlformats.org/officeDocument/2006/math" xmlns:v="urn:schemas-microsoft-com:vml" xmlns:wp14="http://schemas.microsoft.com/office/word/2010/wordprocessingDrawing" xmlns:wp="http://schemas.openxmlformats.org/drawingml/2006/wordprocessingDrawing" xmlns:w10="urn:schemas-microsoft-com:office:word" xmlns:w="http://schemas.openxmlformats.org/wordprocessingml/2006/main" xmlns:w14="http://schemas.microsoft.com/office/word/2010/wordml" xmlns:w15="http://schemas.microsoft.com/office/word/2012/wordml" xmlns:w16cex="http://schemas.microsoft.com/office/word/2018/wordml/cex" xmlns:w16cid="http://schemas.microsoft.com/office/word/2016/wordml/cid" xmlns:w16="http://schemas.microsoft.com/office/word/2018/wordml" xmlns:w16du="http://schemas.microsoft.com/office/word/2023/wordml/word16du" xmlns:w16sdtdh="http://schemas.microsoft.com/office/word/2020/wordml/sdtdatahash" xmlns:w16se="http://schemas.microsoft.com/office/word/2015/wordml/symex" xmlns:wpg="http://schemas.microsoft.com/office/word/2010/wordprocessingGroup" xmlns:wpi="http://schemas.microsoft.com/office/word/2010/wordprocessingInk" xmlns:wne="http://schemas.microsoft.com/office/word/2006/wordml" xmlns:wps="http://schemas.microsoft.com/office/word/2010/wordprocessingShape" mc:Ignorable="w14 w15 w16se w16cid w16 w16cex w16sdtdh w16du wp14">
   <w:body>
     <w:p>
       <w:r>
-        <w:t>Name: ________________________</w:t>
+        <w:t>Name: ____</w:t>
+      </w:r>
+      <w:r>
+        <w:t>Tristan Wong</w:t>
+      </w:r>
+      <w:r>
+        <w:t>______</w:t>
       </w:r>
     </w:p>
     <w:p>
@@ -36,11 +42,11 @@
         <w:tblLook w:val="04A0" w:firstRow="1" w:lastRow="0" w:firstColumn="1" w:lastColumn="0" w:noHBand="0" w:noVBand="1"/>
       </w:tblPr>
       <w:tblGrid>
-        <w:gridCol w:w="1258"/>
-        <w:gridCol w:w="4438"/>
-        <w:gridCol w:w="5603"/>
-        <w:gridCol w:w="1376"/>
-        <w:gridCol w:w="1469"/>
+        <w:gridCol w:w="1192"/>
+        <w:gridCol w:w="7544"/>
+        <w:gridCol w:w="3353"/>
+        <w:gridCol w:w="1136"/>
+        <w:gridCol w:w="1165"/>
       </w:tblGrid>
       <w:tr>
         <w:trPr>
@@ -159,6 +165,59 @@
                 <w:szCs w:val="16"/>
               </w:rPr>
             </w:pPr>
+            <w:r>
+              <w:rPr>
+                <w:noProof/>
+              </w:rPr>
+              <w:drawing>
+                <wp:inline distT="0" distB="0" distL="0" distR="0" wp14:anchorId="628AD84B" wp14:editId="544DA926">
+                  <wp:extent cx="4653375" cy="1446380"/>
+                  <wp:effectExtent l="0" t="0" r="0" b="1905"/>
+                  <wp:docPr id="1904489656" name="Picture 5" descr="A screenshot of a tablet&#10;&#10;Description automatically generated"/>
+                  <wp:cNvGraphicFramePr>
+                    <a:graphicFrameLocks xmlns:a="http://schemas.openxmlformats.org/drawingml/2006/main" noChangeAspect="1"/>
+                  </wp:cNvGraphicFramePr>
+                  <a:graphic xmlns:a="http://schemas.openxmlformats.org/drawingml/2006/main">
+                    <a:graphicData uri="http://schemas.openxmlformats.org/drawingml/2006/picture">
+                      <pic:pic xmlns:pic="http://schemas.openxmlformats.org/drawingml/2006/picture">
+                        <pic:nvPicPr>
+                          <pic:cNvPr id="1904489656" name="Picture 5" descr="A screenshot of a tablet&#10;&#10;Description automatically generated"/>
+                          <pic:cNvPicPr/>
+                        </pic:nvPicPr>
+                        <pic:blipFill rotWithShape="1">
+                          <a:blip r:embed="rId4" cstate="print">
+                            <a:extLst>
+                              <a:ext uri="{28A0092B-C50C-407E-A947-70E740481C1C}">
+                                <a14:useLocalDpi xmlns:a14="http://schemas.microsoft.com/office/drawing/2010/main" val="0"/>
+                              </a:ext>
+                            </a:extLst>
+                          </a:blip>
+                          <a:srcRect l="5311" t="24875" r="4155" b="54019"/>
+                          <a:stretch/>
+                        </pic:blipFill>
+                        <pic:spPr bwMode="auto">
+                          <a:xfrm>
+                            <a:off x="0" y="0"/>
+                            <a:ext cx="4656561" cy="1447370"/>
+                          </a:xfrm>
+                          <a:prstGeom prst="rect">
+                            <a:avLst/>
+                          </a:prstGeom>
+                          <a:ln>
+                            <a:noFill/>
+                          </a:ln>
+                          <a:extLst>
+                            <a:ext uri="{53640926-AAD7-44D8-BBD7-CCE9431645EC}">
+                              <a14:shadowObscured xmlns:a14="http://schemas.microsoft.com/office/drawing/2010/main"/>
+                            </a:ext>
+                          </a:extLst>
+                        </pic:spPr>
+                      </pic:pic>
+                    </a:graphicData>
+                  </a:graphic>
+                </wp:inline>
+              </w:drawing>
+            </w:r>
           </w:p>
         </w:tc>
         <w:tc>
@@ -172,6 +231,85 @@
                 <w:szCs w:val="16"/>
               </w:rPr>
             </w:pPr>
+            <w:r>
+              <w:rPr>
+                <w:sz w:val="16"/>
+                <w:szCs w:val="16"/>
+              </w:rPr>
+              <w:t>Dynamic arrays can grow or shrink in size automatically</w:t>
+            </w:r>
+            <w:r>
+              <w:rPr>
+                <w:sz w:val="16"/>
+                <w:szCs w:val="16"/>
+              </w:rPr>
+              <w:t>, allowing adding and removing elements without worrying</w:t>
+            </w:r>
+            <w:r>
+              <w:rPr>
+                <w:sz w:val="16"/>
+                <w:szCs w:val="16"/>
+              </w:rPr>
+              <w:t xml:space="preserve"> about the size. Moreover, the methods to operate on a dynamic array are simple.</w:t>
+            </w:r>
+            <w:r>
+              <w:rPr>
+                <w:sz w:val="16"/>
+                <w:szCs w:val="16"/>
+              </w:rPr>
+              <w:t xml:space="preserve"> </w:t>
+            </w:r>
+            <w:r>
+              <w:rPr>
+                <w:sz w:val="16"/>
+                <w:szCs w:val="16"/>
+              </w:rPr>
+              <w:t>Any items in the dynamic array can be accessed</w:t>
+            </w:r>
+            <w:r>
+              <w:rPr>
+                <w:sz w:val="16"/>
+                <w:szCs w:val="16"/>
+              </w:rPr>
+              <w:t xml:space="preserve"> with high efficiency by index.</w:t>
+            </w:r>
+          </w:p>
+          <w:p>
+            <w:pPr>
+              <w:rPr>
+                <w:sz w:val="16"/>
+                <w:szCs w:val="16"/>
+              </w:rPr>
+            </w:pPr>
+          </w:p>
+          <w:p>
+            <w:pPr>
+              <w:rPr>
+                <w:sz w:val="16"/>
+                <w:szCs w:val="16"/>
+              </w:rPr>
+            </w:pPr>
+            <w:r>
+              <w:rPr>
+                <w:sz w:val="16"/>
+                <w:szCs w:val="16"/>
+              </w:rPr>
+              <w:t>Example</w:t>
+            </w:r>
+            <w:r>
+              <w:rPr>
+                <w:sz w:val="16"/>
+                <w:szCs w:val="16"/>
+              </w:rPr>
+              <w:t xml:space="preserve">: </w:t>
+            </w:r>
+            <w:r>
+              <w:rPr>
+                <w:sz w:val="16"/>
+                <w:szCs w:val="16"/>
+              </w:rPr>
+              <w:t>To-do list, each task is an individual item in the list. When the user completes a task, he can remove it. He can also add another task. As a dynamic array has no capacity restrictions, he can add as many tasks he wants.</w:t>
+            </w:r>
           </w:p>
         </w:tc>
         <w:tc>
@@ -192,6 +330,20 @@
               </w:rPr>
               <w:t>At the beginning:</w:t>
             </w:r>
+            <w:r>
+              <w:rPr>
+                <w:sz w:val="16"/>
+                <w:szCs w:val="16"/>
+              </w:rPr>
+              <w:t xml:space="preserve"> </w:t>
+            </w:r>
+            <w:r>
+              <w:rPr>
+                <w:sz w:val="16"/>
+                <w:szCs w:val="16"/>
+              </w:rPr>
+              <w:t>O(n)</w:t>
+            </w:r>
           </w:p>
           <w:p>
             <w:pPr>
@@ -207,6 +359,29 @@
               </w:rPr>
               <w:t>At the end:</w:t>
             </w:r>
+            <w:r>
+              <w:rPr>
+                <w:sz w:val="16"/>
+                <w:szCs w:val="16"/>
+              </w:rPr>
+              <w:t xml:space="preserve"> </w:t>
+            </w:r>
+            <w:proofErr w:type="gramStart"/>
+            <w:r>
+              <w:rPr>
+                <w:sz w:val="16"/>
+                <w:szCs w:val="16"/>
+              </w:rPr>
+              <w:t>O(</w:t>
+            </w:r>
+            <w:proofErr w:type="gramEnd"/>
+            <w:r>
+              <w:rPr>
+                <w:sz w:val="16"/>
+                <w:szCs w:val="16"/>
+              </w:rPr>
+              <w:t>1)</w:t>
+            </w:r>
           </w:p>
         </w:tc>
         <w:tc>
@@ -227,6 +402,13 @@
               </w:rPr>
               <w:t>Find by value:</w:t>
             </w:r>
+            <w:r>
+              <w:rPr>
+                <w:sz w:val="16"/>
+                <w:szCs w:val="16"/>
+              </w:rPr>
+              <w:t xml:space="preserve"> O(n)</w:t>
+            </w:r>
           </w:p>
           <w:p>
             <w:pPr>
@@ -241,6 +423,29 @@
                 <w:szCs w:val="16"/>
               </w:rPr>
               <w:t>Find by index:</w:t>
+            </w:r>
+            <w:r>
+              <w:rPr>
+                <w:sz w:val="16"/>
+                <w:szCs w:val="16"/>
+              </w:rPr>
+              <w:t xml:space="preserve"> </w:t>
+            </w:r>
+            <w:proofErr w:type="gramStart"/>
+            <w:r>
+              <w:rPr>
+                <w:sz w:val="16"/>
+                <w:szCs w:val="16"/>
+              </w:rPr>
+              <w:t>O(</w:t>
+            </w:r>
+            <w:proofErr w:type="gramEnd"/>
+            <w:r>
+              <w:rPr>
+                <w:sz w:val="16"/>
+                <w:szCs w:val="16"/>
+              </w:rPr>
+              <w:t>1)</w:t>
             </w:r>
           </w:p>
         </w:tc>
@@ -273,6 +478,59 @@
                 <w:szCs w:val="16"/>
               </w:rPr>
             </w:pPr>
+            <w:r>
+              <w:rPr>
+                <w:noProof/>
+              </w:rPr>
+              <w:drawing>
+                <wp:inline distT="0" distB="0" distL="0" distR="0" wp14:anchorId="100DCE2D" wp14:editId="1604E18D">
+                  <wp:extent cx="4118179" cy="1016573"/>
+                  <wp:effectExtent l="0" t="0" r="0" b="0"/>
+                  <wp:docPr id="1478480496" name="Picture 6" descr="A screenshot of a tablet&#10;&#10;Description automatically generated"/>
+                  <wp:cNvGraphicFramePr>
+                    <a:graphicFrameLocks xmlns:a="http://schemas.openxmlformats.org/drawingml/2006/main" noChangeAspect="1"/>
+                  </wp:cNvGraphicFramePr>
+                  <a:graphic xmlns:a="http://schemas.openxmlformats.org/drawingml/2006/main">
+                    <a:graphicData uri="http://schemas.openxmlformats.org/drawingml/2006/picture">
+                      <pic:pic xmlns:pic="http://schemas.openxmlformats.org/drawingml/2006/picture">
+                        <pic:nvPicPr>
+                          <pic:cNvPr id="1478480496" name="Picture 6" descr="A screenshot of a tablet&#10;&#10;Description automatically generated"/>
+                          <pic:cNvPicPr/>
+                        </pic:nvPicPr>
+                        <pic:blipFill rotWithShape="1">
+                          <a:blip r:embed="rId4" cstate="print">
+                            <a:extLst>
+                              <a:ext uri="{28A0092B-C50C-407E-A947-70E740481C1C}">
+                                <a14:useLocalDpi xmlns:a14="http://schemas.microsoft.com/office/drawing/2010/main" val="0"/>
+                              </a:ext>
+                            </a:extLst>
+                          </a:blip>
+                          <a:srcRect l="8393" t="48960" r="11517" b="36213"/>
+                          <a:stretch/>
+                        </pic:blipFill>
+                        <pic:spPr bwMode="auto">
+                          <a:xfrm>
+                            <a:off x="0" y="0"/>
+                            <a:ext cx="4119387" cy="1016871"/>
+                          </a:xfrm>
+                          <a:prstGeom prst="rect">
+                            <a:avLst/>
+                          </a:prstGeom>
+                          <a:ln>
+                            <a:noFill/>
+                          </a:ln>
+                          <a:extLst>
+                            <a:ext uri="{53640926-AAD7-44D8-BBD7-CCE9431645EC}">
+                              <a14:shadowObscured xmlns:a14="http://schemas.microsoft.com/office/drawing/2010/main"/>
+                            </a:ext>
+                          </a:extLst>
+                        </pic:spPr>
+                      </pic:pic>
+                    </a:graphicData>
+                  </a:graphic>
+                </wp:inline>
+              </w:drawing>
+            </w:r>
           </w:p>
         </w:tc>
         <w:tc>
@@ -286,6 +544,117 @@
                 <w:szCs w:val="16"/>
               </w:rPr>
             </w:pPr>
+            <w:r>
+              <w:rPr>
+                <w:sz w:val="16"/>
+                <w:szCs w:val="16"/>
+              </w:rPr>
+              <w:t xml:space="preserve">Nodes in a </w:t>
+            </w:r>
+            <w:proofErr w:type="gramStart"/>
+            <w:r>
+              <w:rPr>
+                <w:sz w:val="16"/>
+                <w:szCs w:val="16"/>
+              </w:rPr>
+              <w:t>doubly-linked</w:t>
+            </w:r>
+            <w:proofErr w:type="gramEnd"/>
+            <w:r>
+              <w:rPr>
+                <w:sz w:val="16"/>
+                <w:szCs w:val="16"/>
+              </w:rPr>
+              <w:t xml:space="preserve"> list are connected in both directions (to the previous and next node). </w:t>
+            </w:r>
+            <w:r>
+              <w:rPr>
+                <w:sz w:val="16"/>
+                <w:szCs w:val="16"/>
+              </w:rPr>
+              <w:t>Connecting</w:t>
+            </w:r>
+            <w:r>
+              <w:rPr>
+                <w:sz w:val="16"/>
+                <w:szCs w:val="16"/>
+              </w:rPr>
+              <w:t xml:space="preserve"> in both </w:t>
+            </w:r>
+            <w:proofErr w:type="gramStart"/>
+            <w:r>
+              <w:rPr>
+                <w:sz w:val="16"/>
+                <w:szCs w:val="16"/>
+              </w:rPr>
+              <w:t>directions,</w:t>
+            </w:r>
+            <w:proofErr w:type="gramEnd"/>
+            <w:r>
+              <w:rPr>
+                <w:sz w:val="16"/>
+                <w:szCs w:val="16"/>
+              </w:rPr>
+              <w:t xml:space="preserve"> allows the code to traverse through the list in both directions, boosting efficiency.</w:t>
+            </w:r>
+            <w:r>
+              <w:rPr>
+                <w:sz w:val="16"/>
+                <w:szCs w:val="16"/>
+              </w:rPr>
+              <w:t xml:space="preserve"> This </w:t>
+            </w:r>
+            <w:r>
+              <w:rPr>
+                <w:sz w:val="16"/>
+                <w:szCs w:val="16"/>
+              </w:rPr>
+              <w:t>provides</w:t>
+            </w:r>
+            <w:r>
+              <w:rPr>
+                <w:sz w:val="16"/>
+                <w:szCs w:val="16"/>
+              </w:rPr>
+              <w:t xml:space="preserve"> flexibility </w:t>
+            </w:r>
+            <w:r>
+              <w:rPr>
+                <w:sz w:val="16"/>
+                <w:szCs w:val="16"/>
+              </w:rPr>
+              <w:t>as inserting at the beginning and at the end is efficient, allowing it to be operated on a larger scale, but preserving efficiency.</w:t>
+            </w:r>
+          </w:p>
+          <w:p>
+            <w:pPr>
+              <w:rPr>
+                <w:sz w:val="16"/>
+                <w:szCs w:val="16"/>
+              </w:rPr>
+            </w:pPr>
+          </w:p>
+          <w:p>
+            <w:pPr>
+              <w:rPr>
+                <w:sz w:val="16"/>
+                <w:szCs w:val="16"/>
+              </w:rPr>
+            </w:pPr>
+            <w:r>
+              <w:rPr>
+                <w:sz w:val="16"/>
+                <w:szCs w:val="16"/>
+              </w:rPr>
+              <w:t xml:space="preserve">Example: </w:t>
+            </w:r>
+            <w:r>
+              <w:rPr>
+                <w:sz w:val="16"/>
+                <w:szCs w:val="16"/>
+              </w:rPr>
+              <w:t>Playlist management, each song contains a reference to the next song and the previous song, so that when the use presses “previous” or “next”, the code can immediately locate the songs around the current song.</w:t>
+            </w:r>
           </w:p>
         </w:tc>
         <w:tc>
@@ -306,6 +675,29 @@
               </w:rPr>
               <w:t>At the beginning:</w:t>
             </w:r>
+            <w:r>
+              <w:rPr>
+                <w:sz w:val="16"/>
+                <w:szCs w:val="16"/>
+              </w:rPr>
+              <w:t xml:space="preserve"> </w:t>
+            </w:r>
+            <w:proofErr w:type="gramStart"/>
+            <w:r>
+              <w:rPr>
+                <w:sz w:val="16"/>
+                <w:szCs w:val="16"/>
+              </w:rPr>
+              <w:t>O(</w:t>
+            </w:r>
+            <w:proofErr w:type="gramEnd"/>
+            <w:r>
+              <w:rPr>
+                <w:sz w:val="16"/>
+                <w:szCs w:val="16"/>
+              </w:rPr>
+              <w:t>1)</w:t>
+            </w:r>
           </w:p>
           <w:p>
             <w:pPr>
@@ -321,6 +713,29 @@
               </w:rPr>
               <w:t>At the end:</w:t>
             </w:r>
+            <w:r>
+              <w:rPr>
+                <w:sz w:val="16"/>
+                <w:szCs w:val="16"/>
+              </w:rPr>
+              <w:t xml:space="preserve"> </w:t>
+            </w:r>
+            <w:proofErr w:type="gramStart"/>
+            <w:r>
+              <w:rPr>
+                <w:sz w:val="16"/>
+                <w:szCs w:val="16"/>
+              </w:rPr>
+              <w:t>O(</w:t>
+            </w:r>
+            <w:proofErr w:type="gramEnd"/>
+            <w:r>
+              <w:rPr>
+                <w:sz w:val="16"/>
+                <w:szCs w:val="16"/>
+              </w:rPr>
+              <w:t>1)</w:t>
+            </w:r>
           </w:p>
           <w:p>
             <w:pPr>
@@ -349,6 +764,13 @@
               </w:rPr>
               <w:t>Find by value:</w:t>
             </w:r>
+            <w:r>
+              <w:rPr>
+                <w:sz w:val="16"/>
+                <w:szCs w:val="16"/>
+              </w:rPr>
+              <w:t xml:space="preserve"> O(n)</w:t>
+            </w:r>
           </w:p>
           <w:p>
             <w:pPr>
@@ -363,6 +785,20 @@
                 <w:szCs w:val="16"/>
               </w:rPr>
               <w:t>Find by index:</w:t>
+            </w:r>
+            <w:r>
+              <w:rPr>
+                <w:sz w:val="16"/>
+                <w:szCs w:val="16"/>
+              </w:rPr>
+              <w:t xml:space="preserve"> </w:t>
+            </w:r>
+            <w:r>
+              <w:rPr>
+                <w:sz w:val="16"/>
+                <w:szCs w:val="16"/>
+              </w:rPr>
+              <w:t>O(n)</w:t>
             </w:r>
           </w:p>
         </w:tc>
@@ -392,6 +828,59 @@
                 <w:szCs w:val="16"/>
               </w:rPr>
             </w:pPr>
+            <w:r>
+              <w:rPr>
+                <w:noProof/>
+              </w:rPr>
+              <w:drawing>
+                <wp:inline distT="0" distB="0" distL="0" distR="0" wp14:anchorId="483585DC" wp14:editId="3A3ECB2A">
+                  <wp:extent cx="2070201" cy="913765"/>
+                  <wp:effectExtent l="0" t="0" r="6350" b="635"/>
+                  <wp:docPr id="1672290388" name="Picture 7" descr="A screenshot of a tablet&#10;&#10;Description automatically generated"/>
+                  <wp:cNvGraphicFramePr>
+                    <a:graphicFrameLocks xmlns:a="http://schemas.openxmlformats.org/drawingml/2006/main" noChangeAspect="1"/>
+                  </wp:cNvGraphicFramePr>
+                  <a:graphic xmlns:a="http://schemas.openxmlformats.org/drawingml/2006/main">
+                    <a:graphicData uri="http://schemas.openxmlformats.org/drawingml/2006/picture">
+                      <pic:pic xmlns:pic="http://schemas.openxmlformats.org/drawingml/2006/picture">
+                        <pic:nvPicPr>
+                          <pic:cNvPr id="1672290388" name="Picture 7" descr="A screenshot of a tablet&#10;&#10;Description automatically generated"/>
+                          <pic:cNvPicPr/>
+                        </pic:nvPicPr>
+                        <pic:blipFill rotWithShape="1">
+                          <a:blip r:embed="rId4" cstate="print">
+                            <a:extLst>
+                              <a:ext uri="{28A0092B-C50C-407E-A947-70E740481C1C}">
+                                <a14:useLocalDpi xmlns:a14="http://schemas.microsoft.com/office/drawing/2010/main" val="0"/>
+                              </a:ext>
+                            </a:extLst>
+                          </a:blip>
+                          <a:srcRect l="9959" t="66991" r="49753" b="19672"/>
+                          <a:stretch/>
+                        </pic:blipFill>
+                        <pic:spPr bwMode="auto">
+                          <a:xfrm>
+                            <a:off x="0" y="0"/>
+                            <a:ext cx="2072233" cy="914662"/>
+                          </a:xfrm>
+                          <a:prstGeom prst="rect">
+                            <a:avLst/>
+                          </a:prstGeom>
+                          <a:ln>
+                            <a:noFill/>
+                          </a:ln>
+                          <a:extLst>
+                            <a:ext uri="{53640926-AAD7-44D8-BBD7-CCE9431645EC}">
+                              <a14:shadowObscured xmlns:a14="http://schemas.microsoft.com/office/drawing/2010/main"/>
+                            </a:ext>
+                          </a:extLst>
+                        </pic:spPr>
+                      </pic:pic>
+                    </a:graphicData>
+                  </a:graphic>
+                </wp:inline>
+              </w:drawing>
+            </w:r>
           </w:p>
         </w:tc>
         <w:tc>
@@ -405,6 +894,177 @@
                 <w:szCs w:val="16"/>
               </w:rPr>
             </w:pPr>
+            <w:r>
+              <w:rPr>
+                <w:sz w:val="16"/>
+                <w:szCs w:val="16"/>
+              </w:rPr>
+              <w:t xml:space="preserve">Last In, First Out. </w:t>
+            </w:r>
+            <w:r>
+              <w:rPr>
+                <w:sz w:val="16"/>
+                <w:szCs w:val="16"/>
+              </w:rPr>
+              <w:t>A stack can only insert items at the end and remove them at the end.</w:t>
+            </w:r>
+            <w:r>
+              <w:rPr>
+                <w:sz w:val="16"/>
+                <w:szCs w:val="16"/>
+              </w:rPr>
+              <w:t xml:space="preserve"> This allows the data to be tracked in a reversed order</w:t>
+            </w:r>
+            <w:r>
+              <w:rPr>
+                <w:sz w:val="16"/>
+                <w:szCs w:val="16"/>
+              </w:rPr>
+              <w:t xml:space="preserve">, </w:t>
+            </w:r>
+            <w:r>
+              <w:rPr>
+                <w:sz w:val="16"/>
+                <w:szCs w:val="16"/>
+              </w:rPr>
+              <w:t xml:space="preserve">in </w:t>
+            </w:r>
+            <w:r>
+              <w:rPr>
+                <w:sz w:val="16"/>
+                <w:szCs w:val="16"/>
+              </w:rPr>
+              <w:t>which a newly added item will be removed</w:t>
+            </w:r>
+            <w:r>
+              <w:rPr>
+                <w:sz w:val="16"/>
+                <w:szCs w:val="16"/>
+              </w:rPr>
+              <w:t xml:space="preserve"> with methods for a stack.</w:t>
+            </w:r>
+            <w:r>
+              <w:rPr>
+                <w:sz w:val="16"/>
+                <w:szCs w:val="16"/>
+              </w:rPr>
+              <w:t xml:space="preserve"> There is also </w:t>
+            </w:r>
+            <w:r>
+              <w:rPr>
+                <w:sz w:val="16"/>
+                <w:szCs w:val="16"/>
+              </w:rPr>
+              <w:t>an</w:t>
+            </w:r>
+            <w:r>
+              <w:rPr>
+                <w:sz w:val="16"/>
+                <w:szCs w:val="16"/>
+              </w:rPr>
+              <w:t xml:space="preserve"> “undo” option for a stack,</w:t>
+            </w:r>
+            <w:r>
+              <w:rPr>
+                <w:sz w:val="16"/>
+                <w:szCs w:val="16"/>
+              </w:rPr>
+              <w:t xml:space="preserve"> according</w:t>
+            </w:r>
+            <w:r>
+              <w:rPr>
+                <w:sz w:val="16"/>
+                <w:szCs w:val="16"/>
+              </w:rPr>
+              <w:t xml:space="preserve"> to</w:t>
+            </w:r>
+            <w:r>
+              <w:rPr>
+                <w:sz w:val="16"/>
+                <w:szCs w:val="16"/>
+              </w:rPr>
+              <w:t xml:space="preserve"> the LIFO property,</w:t>
+            </w:r>
+            <w:r>
+              <w:rPr>
+                <w:sz w:val="16"/>
+                <w:szCs w:val="16"/>
+              </w:rPr>
+              <w:t xml:space="preserve"> when the item is inserted, but maybe it is a mistake,</w:t>
+            </w:r>
+            <w:r>
+              <w:rPr>
+                <w:sz w:val="16"/>
+                <w:szCs w:val="16"/>
+              </w:rPr>
+              <w:t xml:space="preserve"> the items at the end can be removed until the </w:t>
+            </w:r>
+            <w:r>
+              <w:rPr>
+                <w:sz w:val="16"/>
+                <w:szCs w:val="16"/>
+              </w:rPr>
+              <w:t xml:space="preserve">one with </w:t>
+            </w:r>
+            <w:r>
+              <w:rPr>
+                <w:sz w:val="16"/>
+                <w:szCs w:val="16"/>
+              </w:rPr>
+              <w:t xml:space="preserve">the </w:t>
+            </w:r>
+            <w:r>
+              <w:rPr>
+                <w:sz w:val="16"/>
+                <w:szCs w:val="16"/>
+              </w:rPr>
+              <w:t>error is removed.</w:t>
+            </w:r>
+          </w:p>
+          <w:p>
+            <w:pPr>
+              <w:rPr>
+                <w:sz w:val="16"/>
+                <w:szCs w:val="16"/>
+              </w:rPr>
+            </w:pPr>
+          </w:p>
+          <w:p>
+            <w:pPr>
+              <w:rPr>
+                <w:sz w:val="16"/>
+                <w:szCs w:val="16"/>
+              </w:rPr>
+            </w:pPr>
+            <w:r>
+              <w:rPr>
+                <w:sz w:val="16"/>
+                <w:szCs w:val="16"/>
+              </w:rPr>
+              <w:t xml:space="preserve">Example: </w:t>
+            </w:r>
+            <w:r>
+              <w:rPr>
+                <w:sz w:val="16"/>
+                <w:szCs w:val="16"/>
+              </w:rPr>
+              <w:t>Web browser history, when browsing on the Internet, the stack will keep track of the latest history. If the user presses “back”</w:t>
+            </w:r>
+            <w:r>
+              <w:rPr>
+                <w:sz w:val="16"/>
+                <w:szCs w:val="16"/>
+              </w:rPr>
+              <w:t xml:space="preserve">, the </w:t>
+            </w:r>
+            <w:r>
+              <w:rPr>
+                <w:sz w:val="16"/>
+                <w:szCs w:val="16"/>
+              </w:rPr>
+              <w:lastRenderedPageBreak/>
+              <w:t>stack can remove the latest one and keep track of the previous page.</w:t>
+            </w:r>
           </w:p>
         </w:tc>
         <w:tc>
@@ -418,6 +1078,23 @@
                 <w:szCs w:val="16"/>
               </w:rPr>
             </w:pPr>
+            <w:proofErr w:type="gramStart"/>
+            <w:r>
+              <w:rPr>
+                <w:sz w:val="16"/>
+                <w:szCs w:val="16"/>
+              </w:rPr>
+              <w:lastRenderedPageBreak/>
+              <w:t>O(</w:t>
+            </w:r>
+            <w:proofErr w:type="gramEnd"/>
+            <w:r>
+              <w:rPr>
+                <w:sz w:val="16"/>
+                <w:szCs w:val="16"/>
+              </w:rPr>
+              <w:t>1)</w:t>
+            </w:r>
           </w:p>
         </w:tc>
         <w:tc>
@@ -437,6 +1114,29 @@
                 <w:szCs w:val="16"/>
               </w:rPr>
               <w:t>The top:</w:t>
+            </w:r>
+            <w:r>
+              <w:rPr>
+                <w:sz w:val="16"/>
+                <w:szCs w:val="16"/>
+              </w:rPr>
+              <w:t xml:space="preserve"> </w:t>
+            </w:r>
+            <w:proofErr w:type="gramStart"/>
+            <w:r>
+              <w:rPr>
+                <w:sz w:val="16"/>
+                <w:szCs w:val="16"/>
+              </w:rPr>
+              <w:t>O(</w:t>
+            </w:r>
+            <w:proofErr w:type="gramEnd"/>
+            <w:r>
+              <w:rPr>
+                <w:sz w:val="16"/>
+                <w:szCs w:val="16"/>
+              </w:rPr>
+              <w:t>1)</w:t>
             </w:r>
           </w:p>
         </w:tc>
@@ -466,6 +1166,59 @@
                 <w:szCs w:val="16"/>
               </w:rPr>
             </w:pPr>
+            <w:r>
+              <w:rPr>
+                <w:noProof/>
+              </w:rPr>
+              <w:drawing>
+                <wp:inline distT="0" distB="0" distL="0" distR="0" wp14:anchorId="00C6C053" wp14:editId="4828536F">
+                  <wp:extent cx="2625669" cy="859809"/>
+                  <wp:effectExtent l="0" t="0" r="3810" b="0"/>
+                  <wp:docPr id="590246032" name="Picture 4" descr="Screens screenshot of a tablet&#10;&#10;Description automatically generated"/>
+                  <wp:cNvGraphicFramePr>
+                    <a:graphicFrameLocks xmlns:a="http://schemas.openxmlformats.org/drawingml/2006/main" noChangeAspect="1"/>
+                  </wp:cNvGraphicFramePr>
+                  <a:graphic xmlns:a="http://schemas.openxmlformats.org/drawingml/2006/main">
+                    <a:graphicData uri="http://schemas.openxmlformats.org/drawingml/2006/picture">
+                      <pic:pic xmlns:pic="http://schemas.openxmlformats.org/drawingml/2006/picture">
+                        <pic:nvPicPr>
+                          <pic:cNvPr id="590246032" name="Picture 4" descr="Screens screenshot of a tablet&#10;&#10;Description automatically generated"/>
+                          <pic:cNvPicPr/>
+                        </pic:nvPicPr>
+                        <pic:blipFill rotWithShape="1">
+                          <a:blip r:embed="rId5" cstate="print">
+                            <a:extLst>
+                              <a:ext uri="{28A0092B-C50C-407E-A947-70E740481C1C}">
+                                <a14:useLocalDpi xmlns:a14="http://schemas.microsoft.com/office/drawing/2010/main" val="0"/>
+                              </a:ext>
+                            </a:extLst>
+                          </a:blip>
+                          <a:srcRect l="9290" t="8159" r="39618" b="79293"/>
+                          <a:stretch/>
+                        </pic:blipFill>
+                        <pic:spPr bwMode="auto">
+                          <a:xfrm>
+                            <a:off x="0" y="0"/>
+                            <a:ext cx="2627897" cy="860539"/>
+                          </a:xfrm>
+                          <a:prstGeom prst="rect">
+                            <a:avLst/>
+                          </a:prstGeom>
+                          <a:ln>
+                            <a:noFill/>
+                          </a:ln>
+                          <a:extLst>
+                            <a:ext uri="{53640926-AAD7-44D8-BBD7-CCE9431645EC}">
+                              <a14:shadowObscured xmlns:a14="http://schemas.microsoft.com/office/drawing/2010/main"/>
+                            </a:ext>
+                          </a:extLst>
+                        </pic:spPr>
+                      </pic:pic>
+                    </a:graphicData>
+                  </a:graphic>
+                </wp:inline>
+              </w:drawing>
+            </w:r>
           </w:p>
         </w:tc>
         <w:tc>
@@ -479,6 +1232,87 @@
                 <w:szCs w:val="16"/>
               </w:rPr>
             </w:pPr>
+            <w:r>
+              <w:rPr>
+                <w:sz w:val="16"/>
+                <w:szCs w:val="16"/>
+              </w:rPr>
+              <w:t>First In, First Out.</w:t>
+            </w:r>
+            <w:r>
+              <w:rPr>
+                <w:sz w:val="16"/>
+                <w:szCs w:val="16"/>
+              </w:rPr>
+              <w:t xml:space="preserve"> A queue can only insert items at the end and remove them at the top. This allows the code to keep track of </w:t>
+            </w:r>
+            <w:r>
+              <w:rPr>
+                <w:sz w:val="16"/>
+                <w:szCs w:val="16"/>
+              </w:rPr>
+              <w:t>the data in the same order they were added to the queue.</w:t>
+            </w:r>
+          </w:p>
+          <w:p>
+            <w:pPr>
+              <w:rPr>
+                <w:sz w:val="16"/>
+                <w:szCs w:val="16"/>
+              </w:rPr>
+            </w:pPr>
+          </w:p>
+          <w:p>
+            <w:pPr>
+              <w:rPr>
+                <w:sz w:val="16"/>
+                <w:szCs w:val="16"/>
+              </w:rPr>
+            </w:pPr>
+            <w:r>
+              <w:rPr>
+                <w:sz w:val="16"/>
+                <w:szCs w:val="16"/>
+              </w:rPr>
+              <w:t>Example:</w:t>
+            </w:r>
+            <w:r>
+              <w:rPr>
+                <w:sz w:val="16"/>
+                <w:szCs w:val="16"/>
+              </w:rPr>
+              <w:t xml:space="preserve"> A print job manager, the queue will process the </w:t>
+            </w:r>
+            <w:r>
+              <w:rPr>
+                <w:sz w:val="16"/>
+                <w:szCs w:val="16"/>
+              </w:rPr>
+              <w:t xml:space="preserve">first job </w:t>
+            </w:r>
+            <w:proofErr w:type="gramStart"/>
+            <w:r>
+              <w:rPr>
+                <w:sz w:val="16"/>
+                <w:szCs w:val="16"/>
+              </w:rPr>
+              <w:t>entered into</w:t>
+            </w:r>
+            <w:proofErr w:type="gramEnd"/>
+            <w:r>
+              <w:rPr>
+                <w:sz w:val="16"/>
+                <w:szCs w:val="16"/>
+              </w:rPr>
+              <w:t xml:space="preserve"> the system</w:t>
+            </w:r>
+            <w:r>
+              <w:rPr>
+                <w:sz w:val="16"/>
+                <w:szCs w:val="16"/>
+              </w:rPr>
+              <w:t>, while still able to take new jobs and adding to the back of the queue.</w:t>
+            </w:r>
           </w:p>
         </w:tc>
         <w:tc>
@@ -492,6 +1326,22 @@
                 <w:szCs w:val="16"/>
               </w:rPr>
             </w:pPr>
+            <w:proofErr w:type="gramStart"/>
+            <w:r>
+              <w:rPr>
+                <w:sz w:val="16"/>
+                <w:szCs w:val="16"/>
+              </w:rPr>
+              <w:t>O(</w:t>
+            </w:r>
+            <w:proofErr w:type="gramEnd"/>
+            <w:r>
+              <w:rPr>
+                <w:sz w:val="16"/>
+                <w:szCs w:val="16"/>
+              </w:rPr>
+              <w:t>1)</w:t>
+            </w:r>
           </w:p>
         </w:tc>
         <w:tc>
@@ -511,6 +1361,29 @@
                 <w:szCs w:val="16"/>
               </w:rPr>
               <w:t>The front:</w:t>
+            </w:r>
+            <w:r>
+              <w:rPr>
+                <w:sz w:val="16"/>
+                <w:szCs w:val="16"/>
+              </w:rPr>
+              <w:t xml:space="preserve"> </w:t>
+            </w:r>
+            <w:proofErr w:type="gramStart"/>
+            <w:r>
+              <w:rPr>
+                <w:sz w:val="16"/>
+                <w:szCs w:val="16"/>
+              </w:rPr>
+              <w:t>O(</w:t>
+            </w:r>
+            <w:proofErr w:type="gramEnd"/>
+            <w:r>
+              <w:rPr>
+                <w:sz w:val="16"/>
+                <w:szCs w:val="16"/>
+              </w:rPr>
+              <w:t>1)</w:t>
             </w:r>
           </w:p>
         </w:tc>
@@ -540,6 +1413,67 @@
                 <w:szCs w:val="16"/>
               </w:rPr>
             </w:pPr>
+            <w:r>
+              <w:rPr>
+                <w:noProof/>
+              </w:rPr>
+              <w:drawing>
+                <wp:inline distT="0" distB="0" distL="0" distR="0" wp14:anchorId="43AE005F" wp14:editId="5B6F6F61">
+                  <wp:extent cx="1166884" cy="1377822"/>
+                  <wp:effectExtent l="0" t="0" r="0" b="0"/>
+                  <wp:docPr id="1801194630" name="Picture 2" descr="Screens screenshot of a tablet&#10;&#10;Description automatically generated"/>
+                  <wp:cNvGraphicFramePr>
+                    <a:graphicFrameLocks xmlns:a="http://schemas.openxmlformats.org/drawingml/2006/main" noChangeAspect="1"/>
+                  </wp:cNvGraphicFramePr>
+                  <a:graphic xmlns:a="http://schemas.openxmlformats.org/drawingml/2006/main">
+                    <a:graphicData uri="http://schemas.openxmlformats.org/drawingml/2006/picture">
+                      <pic:pic xmlns:pic="http://schemas.openxmlformats.org/drawingml/2006/picture">
+                        <pic:nvPicPr>
+                          <pic:cNvPr id="1801194630" name="Picture 2" descr="Screens screenshot of a tablet&#10;&#10;Description automatically generated"/>
+                          <pic:cNvPicPr/>
+                        </pic:nvPicPr>
+                        <pic:blipFill rotWithShape="1">
+                          <a:blip r:embed="rId5" cstate="print">
+                            <a:extLst>
+                              <a:ext uri="{28A0092B-C50C-407E-A947-70E740481C1C}">
+                                <a14:useLocalDpi xmlns:a14="http://schemas.microsoft.com/office/drawing/2010/main" val="0"/>
+                              </a:ext>
+                            </a:extLst>
+                          </a:blip>
+                          <a:srcRect l="8097" t="23980" r="69204" b="55918"/>
+                          <a:stretch/>
+                        </pic:blipFill>
+                        <pic:spPr bwMode="auto">
+                          <a:xfrm>
+                            <a:off x="0" y="0"/>
+                            <a:ext cx="1167538" cy="1378594"/>
+                          </a:xfrm>
+                          <a:prstGeom prst="rect">
+                            <a:avLst/>
+                          </a:prstGeom>
+                          <a:ln>
+                            <a:noFill/>
+                          </a:ln>
+                          <a:extLst>
+                            <a:ext uri="{53640926-AAD7-44D8-BBD7-CCE9431645EC}">
+                              <a14:shadowObscured xmlns:a14="http://schemas.microsoft.com/office/drawing/2010/main"/>
+                            </a:ext>
+                          </a:extLst>
+                        </pic:spPr>
+                      </pic:pic>
+                    </a:graphicData>
+                  </a:graphic>
+                </wp:inline>
+              </w:drawing>
+            </w:r>
+          </w:p>
+          <w:p>
+            <w:pPr>
+              <w:rPr>
+                <w:sz w:val="16"/>
+                <w:szCs w:val="16"/>
+              </w:rPr>
+            </w:pPr>
           </w:p>
         </w:tc>
         <w:tc>
@@ -553,6 +1487,80 @@
                 <w:szCs w:val="16"/>
               </w:rPr>
             </w:pPr>
+            <w:r>
+              <w:rPr>
+                <w:sz w:val="16"/>
+                <w:szCs w:val="16"/>
+              </w:rPr>
+              <w:t xml:space="preserve">A map is a dictionary. It has 2 components, the key and the value. The </w:t>
+            </w:r>
+            <w:r>
+              <w:rPr>
+                <w:sz w:val="16"/>
+                <w:szCs w:val="16"/>
+              </w:rPr>
+              <w:t>map allows the code to keep track of the data in pairs, or a value associated with a key. A key must be unique, no duplicates are allowed.</w:t>
+            </w:r>
+          </w:p>
+          <w:p>
+            <w:pPr>
+              <w:rPr>
+                <w:sz w:val="16"/>
+                <w:szCs w:val="16"/>
+              </w:rPr>
+            </w:pPr>
+          </w:p>
+          <w:p>
+            <w:pPr>
+              <w:rPr>
+                <w:sz w:val="16"/>
+                <w:szCs w:val="16"/>
+              </w:rPr>
+            </w:pPr>
+            <w:r>
+              <w:rPr>
+                <w:sz w:val="16"/>
+                <w:szCs w:val="16"/>
+              </w:rPr>
+              <w:t>Example:</w:t>
+            </w:r>
+            <w:r>
+              <w:rPr>
+                <w:sz w:val="16"/>
+                <w:szCs w:val="16"/>
+              </w:rPr>
+              <w:t xml:space="preserve"> An employee directory</w:t>
+            </w:r>
+            <w:r>
+              <w:rPr>
+                <w:sz w:val="16"/>
+                <w:szCs w:val="16"/>
+              </w:rPr>
+              <w:t xml:space="preserve">, the employee ID can be used as the key, and the </w:t>
+            </w:r>
+            <w:proofErr w:type="gramStart"/>
+            <w:r>
+              <w:rPr>
+                <w:sz w:val="16"/>
+                <w:szCs w:val="16"/>
+              </w:rPr>
+              <w:t>employee</w:t>
+            </w:r>
+            <w:proofErr w:type="gramEnd"/>
+            <w:r>
+              <w:rPr>
+                <w:sz w:val="16"/>
+                <w:szCs w:val="16"/>
+              </w:rPr>
+              <w:t xml:space="preserve"> name can be used as the value. Since </w:t>
+            </w:r>
+            <w:r>
+              <w:rPr>
+                <w:sz w:val="16"/>
+                <w:szCs w:val="16"/>
+              </w:rPr>
+              <w:t>a key in a dictionary must be unique, this ensures the ID is only for 1 employee. With a dictionary, the name and ID can be linked together, which will be more convenient when finding 1 of the 2 data.</w:t>
+            </w:r>
           </w:p>
         </w:tc>
         <w:tc>
@@ -566,6 +1574,22 @@
                 <w:szCs w:val="16"/>
               </w:rPr>
             </w:pPr>
+            <w:proofErr w:type="gramStart"/>
+            <w:r>
+              <w:rPr>
+                <w:sz w:val="16"/>
+                <w:szCs w:val="16"/>
+              </w:rPr>
+              <w:t>O(</w:t>
+            </w:r>
+            <w:proofErr w:type="gramEnd"/>
+            <w:r>
+              <w:rPr>
+                <w:sz w:val="16"/>
+                <w:szCs w:val="16"/>
+              </w:rPr>
+              <w:t>1)</w:t>
+            </w:r>
           </w:p>
         </w:tc>
         <w:tc>
@@ -579,6 +1603,22 @@
                 <w:szCs w:val="16"/>
               </w:rPr>
             </w:pPr>
+            <w:proofErr w:type="gramStart"/>
+            <w:r>
+              <w:rPr>
+                <w:sz w:val="16"/>
+                <w:szCs w:val="16"/>
+              </w:rPr>
+              <w:t>O(</w:t>
+            </w:r>
+            <w:proofErr w:type="gramEnd"/>
+            <w:r>
+              <w:rPr>
+                <w:sz w:val="16"/>
+                <w:szCs w:val="16"/>
+              </w:rPr>
+              <w:t>1)</w:t>
+            </w:r>
           </w:p>
         </w:tc>
       </w:tr>
@@ -607,6 +1647,59 @@
                 <w:szCs w:val="16"/>
               </w:rPr>
             </w:pPr>
+            <w:r>
+              <w:rPr>
+                <w:noProof/>
+              </w:rPr>
+              <w:drawing>
+                <wp:inline distT="0" distB="0" distL="0" distR="0" wp14:anchorId="0A2C4D88" wp14:editId="7D525AB9">
+                  <wp:extent cx="2654272" cy="2045823"/>
+                  <wp:effectExtent l="0" t="0" r="0" b="0"/>
+                  <wp:docPr id="513020936" name="Picture 1" descr="Screens screenshot of a tablet&#10;&#10;Description automatically generated"/>
+                  <wp:cNvGraphicFramePr>
+                    <a:graphicFrameLocks xmlns:a="http://schemas.openxmlformats.org/drawingml/2006/main" noChangeAspect="1"/>
+                  </wp:cNvGraphicFramePr>
+                  <a:graphic xmlns:a="http://schemas.openxmlformats.org/drawingml/2006/main">
+                    <a:graphicData uri="http://schemas.openxmlformats.org/drawingml/2006/picture">
+                      <pic:pic xmlns:pic="http://schemas.openxmlformats.org/drawingml/2006/picture">
+                        <pic:nvPicPr>
+                          <pic:cNvPr id="513020936" name="Picture 1" descr="Screens screenshot of a tablet&#10;&#10;Description automatically generated"/>
+                          <pic:cNvPicPr/>
+                        </pic:nvPicPr>
+                        <pic:blipFill rotWithShape="1">
+                          <a:blip r:embed="rId5" cstate="print">
+                            <a:extLst>
+                              <a:ext uri="{28A0092B-C50C-407E-A947-70E740481C1C}">
+                                <a14:useLocalDpi xmlns:a14="http://schemas.microsoft.com/office/drawing/2010/main" val="0"/>
+                              </a:ext>
+                            </a:extLst>
+                          </a:blip>
+                          <a:srcRect l="7300" t="54238" r="41075" b="15919"/>
+                          <a:stretch/>
+                        </pic:blipFill>
+                        <pic:spPr bwMode="auto">
+                          <a:xfrm>
+                            <a:off x="0" y="0"/>
+                            <a:ext cx="2655329" cy="2046637"/>
+                          </a:xfrm>
+                          <a:prstGeom prst="rect">
+                            <a:avLst/>
+                          </a:prstGeom>
+                          <a:ln>
+                            <a:noFill/>
+                          </a:ln>
+                          <a:extLst>
+                            <a:ext uri="{53640926-AAD7-44D8-BBD7-CCE9431645EC}">
+                              <a14:shadowObscured xmlns:a14="http://schemas.microsoft.com/office/drawing/2010/main"/>
+                            </a:ext>
+                          </a:extLst>
+                        </pic:spPr>
+                      </pic:pic>
+                    </a:graphicData>
+                  </a:graphic>
+                </wp:inline>
+              </w:drawing>
+            </w:r>
           </w:p>
         </w:tc>
         <w:tc>
@@ -620,6 +1713,78 @@
                 <w:szCs w:val="16"/>
               </w:rPr>
             </w:pPr>
+            <w:r>
+              <w:rPr>
+                <w:sz w:val="16"/>
+                <w:szCs w:val="16"/>
+              </w:rPr>
+              <w:t>A balanced BST allows efficient search</w:t>
+            </w:r>
+            <w:r>
+              <w:rPr>
+                <w:sz w:val="16"/>
+                <w:szCs w:val="16"/>
+              </w:rPr>
+              <w:t xml:space="preserve"> due to its balanced height (how many </w:t>
+            </w:r>
+            <w:r>
+              <w:rPr>
+                <w:sz w:val="16"/>
+                <w:szCs w:val="16"/>
+              </w:rPr>
+              <w:t>levels of child nodes extended from the root node). As we know the left child node must be smaller than its parent node, and the right child node must be larger than its parent node. The data is structured</w:t>
+            </w:r>
+            <w:r>
+              <w:rPr>
+                <w:sz w:val="16"/>
+                <w:szCs w:val="16"/>
+              </w:rPr>
+              <w:t xml:space="preserve"> and sorted.</w:t>
+            </w:r>
+          </w:p>
+          <w:p>
+            <w:pPr>
+              <w:rPr>
+                <w:sz w:val="16"/>
+                <w:szCs w:val="16"/>
+              </w:rPr>
+            </w:pPr>
+          </w:p>
+          <w:p>
+            <w:pPr>
+              <w:rPr>
+                <w:sz w:val="16"/>
+                <w:szCs w:val="16"/>
+              </w:rPr>
+            </w:pPr>
+            <w:r>
+              <w:rPr>
+                <w:sz w:val="16"/>
+                <w:szCs w:val="16"/>
+              </w:rPr>
+              <w:t>Example:</w:t>
+            </w:r>
+            <w:r>
+              <w:rPr>
+                <w:sz w:val="16"/>
+                <w:szCs w:val="16"/>
+              </w:rPr>
+              <w:t xml:space="preserve"> A library management system</w:t>
+            </w:r>
+            <w:r>
+              <w:rPr>
+                <w:sz w:val="16"/>
+                <w:szCs w:val="16"/>
+              </w:rPr>
+              <w:t>, the ISBN can be used as a node</w:t>
+            </w:r>
+            <w:r>
+              <w:rPr>
+                <w:sz w:val="16"/>
+                <w:szCs w:val="16"/>
+              </w:rPr>
+              <w:t>. When the librarian needs to search for a certain book by ISBN, since the tree is balanced, it is efficient.</w:t>
+            </w:r>
           </w:p>
         </w:tc>
         <w:tc>
@@ -633,6 +1798,22 @@
                 <w:szCs w:val="16"/>
               </w:rPr>
             </w:pPr>
+            <w:proofErr w:type="gramStart"/>
+            <w:r>
+              <w:rPr>
+                <w:sz w:val="16"/>
+                <w:szCs w:val="16"/>
+              </w:rPr>
+              <w:t>O(</w:t>
+            </w:r>
+            <w:proofErr w:type="gramEnd"/>
+            <w:r>
+              <w:rPr>
+                <w:sz w:val="16"/>
+                <w:szCs w:val="16"/>
+              </w:rPr>
+              <w:t>log n)</w:t>
+            </w:r>
           </w:p>
         </w:tc>
         <w:tc>
@@ -646,6 +1827,29 @@
                 <w:szCs w:val="16"/>
               </w:rPr>
             </w:pPr>
+            <w:r>
+              <w:rPr>
+                <w:sz w:val="16"/>
+                <w:szCs w:val="16"/>
+              </w:rPr>
+              <w:t xml:space="preserve">Contains: </w:t>
+            </w:r>
+            <w:proofErr w:type="gramStart"/>
+            <w:r>
+              <w:rPr>
+                <w:sz w:val="16"/>
+                <w:szCs w:val="16"/>
+              </w:rPr>
+              <w:t>O(</w:t>
+            </w:r>
+            <w:proofErr w:type="gramEnd"/>
+            <w:r>
+              <w:rPr>
+                <w:sz w:val="16"/>
+                <w:szCs w:val="16"/>
+              </w:rPr>
+              <w:t>log n)</w:t>
+            </w:r>
           </w:p>
         </w:tc>
       </w:tr>
@@ -662,7 +1866,7 @@
 </file>
 
 <file path=word/styles.xml><?xml version="1.0" encoding="utf-8"?>
-<w:styles xmlns:mc="http://schemas.openxmlformats.org/markup-compatibility/2006" xmlns:r="http://schemas.openxmlformats.org/officeDocument/2006/relationships" xmlns:w="http://schemas.openxmlformats.org/wordprocessingml/2006/main" xmlns:w14="http://schemas.microsoft.com/office/word/2010/wordml" xmlns:w15="http://schemas.microsoft.com/office/word/2012/wordml" xmlns:w16cex="http://schemas.microsoft.com/office/word/2018/wordml/cex" xmlns:w16cid="http://schemas.microsoft.com/office/word/2016/wordml/cid" xmlns:w16="http://schemas.microsoft.com/office/word/2018/wordml" xmlns:w16sdtdh="http://schemas.microsoft.com/office/word/2020/wordml/sdtdatahash" xmlns:w16se="http://schemas.microsoft.com/office/word/2015/wordml/symex" mc:Ignorable="w14 w15 w16se w16cid w16 w16cex w16sdtdh">
+<w:styles xmlns:mc="http://schemas.openxmlformats.org/markup-compatibility/2006" xmlns:r="http://schemas.openxmlformats.org/officeDocument/2006/relationships" xmlns:w="http://schemas.openxmlformats.org/wordprocessingml/2006/main" xmlns:w14="http://schemas.microsoft.com/office/word/2010/wordml" xmlns:w15="http://schemas.microsoft.com/office/word/2012/wordml" xmlns:w16cex="http://schemas.microsoft.com/office/word/2018/wordml/cex" xmlns:w16cid="http://schemas.microsoft.com/office/word/2016/wordml/cid" xmlns:w16="http://schemas.microsoft.com/office/word/2018/wordml" xmlns:w16du="http://schemas.microsoft.com/office/word/2023/wordml/word16du" xmlns:w16sdtdh="http://schemas.microsoft.com/office/word/2020/wordml/sdtdatahash" xmlns:w16se="http://schemas.microsoft.com/office/word/2015/wordml/symex" mc:Ignorable="w14 w15 w16se w16cid w16 w16cex w16sdtdh w16du">
   <w:docDefaults>
     <w:rPrDefault>
       <w:rPr>

</xml_diff>